<commit_message>
add permissioin 6.0 and gps
</commit_message>
<xml_diff>
--- a/android开发流程.docx
+++ b/android开发流程.docx
@@ -2089,7 +2089,7 @@
         </w:numPr>
         <w:ind w:leftChars="0"/>
         <w:rPr>
-          <w:rFonts w:eastAsia="SimSun" w:hint="eastAsia"/>
+          <w:rFonts w:eastAsia="SimSun"/>
           <w:lang w:eastAsia="zh-CN"/>
         </w:rPr>
       </w:pPr>
@@ -2143,16 +2143,13 @@
     <w:p>
       <w:pPr>
         <w:jc w:val="center"/>
-        <w:rPr>
-          <w:rFonts w:hint="eastAsia"/>
-        </w:rPr>
       </w:pPr>
     </w:p>
     <w:p>
       <w:pPr>
         <w:jc w:val="center"/>
         <w:rPr>
-          <w:rFonts w:eastAsia="SimSun" w:hint="eastAsia"/>
+          <w:rFonts w:eastAsia="SimSun"/>
           <w:lang w:eastAsia="zh-CN"/>
         </w:rPr>
       </w:pPr>
@@ -2180,7 +2177,7 @@
         </w:numPr>
         <w:ind w:leftChars="0"/>
         <w:rPr>
-          <w:rFonts w:eastAsia="SimSun" w:hint="eastAsia"/>
+          <w:rFonts w:eastAsia="SimSun"/>
           <w:lang w:eastAsia="zh-CN"/>
         </w:rPr>
       </w:pPr>
@@ -2222,7 +2219,7 @@
         </w:numPr>
         <w:ind w:leftChars="0"/>
         <w:rPr>
-          <w:rFonts w:eastAsia="SimSun" w:hint="eastAsia"/>
+          <w:rFonts w:eastAsia="SimSun"/>
           <w:lang w:eastAsia="zh-CN"/>
         </w:rPr>
       </w:pPr>
@@ -2299,7 +2296,7 @@
         </w:numPr>
         <w:ind w:leftChars="0"/>
         <w:rPr>
-          <w:rFonts w:eastAsia="SimSun" w:hint="eastAsia"/>
+          <w:rFonts w:eastAsia="SimSun"/>
           <w:lang w:eastAsia="zh-CN"/>
         </w:rPr>
       </w:pPr>
@@ -2320,7 +2317,7 @@
         </w:numPr>
         <w:ind w:leftChars="0"/>
         <w:rPr>
-          <w:rFonts w:eastAsia="SimSun" w:hint="eastAsia"/>
+          <w:rFonts w:eastAsia="SimSun"/>
           <w:lang w:eastAsia="zh-CN"/>
         </w:rPr>
       </w:pPr>
@@ -2341,7 +2338,7 @@
         </w:numPr>
         <w:ind w:leftChars="0"/>
         <w:rPr>
-          <w:rFonts w:eastAsia="SimSun" w:hint="eastAsia"/>
+          <w:rFonts w:eastAsia="SimSun"/>
           <w:lang w:eastAsia="zh-CN"/>
         </w:rPr>
       </w:pPr>
@@ -2383,7 +2380,7 @@
         </w:numPr>
         <w:ind w:leftChars="0"/>
         <w:rPr>
-          <w:rFonts w:eastAsia="SimSun" w:hint="eastAsia"/>
+          <w:rFonts w:eastAsia="SimSun"/>
           <w:lang w:eastAsia="zh-CN"/>
         </w:rPr>
       </w:pPr>
@@ -2404,7 +2401,7 @@
         </w:numPr>
         <w:ind w:leftChars="0"/>
         <w:rPr>
-          <w:rFonts w:eastAsia="SimSun" w:hint="eastAsia"/>
+          <w:rFonts w:eastAsia="SimSun"/>
           <w:lang w:eastAsia="zh-CN"/>
         </w:rPr>
       </w:pPr>
@@ -2425,7 +2422,7 @@
         </w:numPr>
         <w:ind w:leftChars="0"/>
         <w:rPr>
-          <w:rFonts w:eastAsia="SimSun" w:hint="eastAsia"/>
+          <w:rFonts w:eastAsia="SimSun"/>
           <w:lang w:eastAsia="zh-CN"/>
         </w:rPr>
       </w:pPr>
@@ -2446,7 +2443,7 @@
         </w:numPr>
         <w:ind w:leftChars="0"/>
         <w:rPr>
-          <w:rFonts w:eastAsia="SimSun" w:hint="eastAsia"/>
+          <w:rFonts w:eastAsia="SimSun"/>
           <w:lang w:eastAsia="zh-CN"/>
         </w:rPr>
       </w:pPr>
@@ -2467,7 +2464,7 @@
         </w:numPr>
         <w:ind w:leftChars="0"/>
         <w:rPr>
-          <w:rFonts w:eastAsia="SimSun" w:hint="eastAsia"/>
+          <w:rFonts w:eastAsia="SimSun"/>
           <w:lang w:eastAsia="zh-CN"/>
         </w:rPr>
       </w:pPr>
@@ -2495,7 +2492,7 @@
         </w:numPr>
         <w:ind w:leftChars="0"/>
         <w:rPr>
-          <w:rFonts w:eastAsia="SimSun" w:hint="eastAsia"/>
+          <w:rFonts w:eastAsia="SimSun"/>
           <w:lang w:eastAsia="zh-CN"/>
         </w:rPr>
       </w:pPr>
@@ -2523,7 +2520,7 @@
         </w:numPr>
         <w:ind w:leftChars="0"/>
         <w:rPr>
-          <w:rFonts w:eastAsia="SimSun" w:hint="eastAsia"/>
+          <w:rFonts w:eastAsia="SimSun"/>
           <w:lang w:eastAsia="zh-CN"/>
         </w:rPr>
       </w:pPr>
@@ -2558,7 +2555,7 @@
         </w:numPr>
         <w:ind w:leftChars="0"/>
         <w:rPr>
-          <w:rFonts w:eastAsia="SimSun" w:hint="eastAsia"/>
+          <w:rFonts w:eastAsia="SimSun"/>
           <w:lang w:eastAsia="zh-CN"/>
         </w:rPr>
       </w:pPr>
@@ -2586,7 +2583,7 @@
         </w:numPr>
         <w:ind w:leftChars="0"/>
         <w:rPr>
-          <w:rFonts w:eastAsia="SimSun" w:hint="eastAsia"/>
+          <w:rFonts w:eastAsia="SimSun"/>
           <w:lang w:eastAsia="zh-CN"/>
         </w:rPr>
       </w:pPr>
@@ -2614,7 +2611,7 @@
         </w:numPr>
         <w:ind w:leftChars="0"/>
         <w:rPr>
-          <w:rFonts w:eastAsia="SimSun" w:hint="eastAsia"/>
+          <w:rFonts w:eastAsia="SimSun"/>
           <w:lang w:eastAsia="zh-CN"/>
         </w:rPr>
       </w:pPr>
@@ -2638,7 +2635,7 @@
         <w:pStyle w:val="a3"/>
         <w:ind w:leftChars="0" w:left="360"/>
         <w:rPr>
-          <w:rFonts w:eastAsia="SimSun" w:hint="eastAsia"/>
+          <w:rFonts w:eastAsia="SimSun"/>
           <w:lang w:eastAsia="zh-CN"/>
         </w:rPr>
       </w:pPr>
@@ -2655,7 +2652,7 @@
         <w:pStyle w:val="a3"/>
         <w:ind w:leftChars="0" w:left="360"/>
         <w:rPr>
-          <w:rFonts w:eastAsia="SimSun" w:hint="eastAsia"/>
+          <w:rFonts w:eastAsia="SimSun"/>
           <w:lang w:eastAsia="zh-CN"/>
         </w:rPr>
       </w:pPr>
@@ -2685,7 +2682,7 @@
       <w:pPr>
         <w:jc w:val="center"/>
         <w:rPr>
-          <w:rFonts w:eastAsia="SimSun" w:hint="eastAsia"/>
+          <w:rFonts w:eastAsia="SimSun"/>
           <w:lang w:eastAsia="zh-CN"/>
         </w:rPr>
       </w:pPr>
@@ -2697,26 +2694,895 @@
         <w:lastRenderedPageBreak/>
         <w:t>④对要求品质，如没有特别的要求的话，则为该工程作业的通常要求</w:t>
       </w:r>
+    </w:p>
+    <w:p>
+      <w:pPr>
+        <w:jc w:val="center"/>
+        <w:rPr>
+          <w:rFonts w:eastAsia="SimSun"/>
+          <w:lang w:eastAsia="zh-CN"/>
+        </w:rPr>
+      </w:pPr>
+    </w:p>
+    <w:p>
+      <w:pPr>
+        <w:jc w:val="center"/>
+        <w:rPr>
+          <w:rFonts w:eastAsia="SimSun" w:hint="eastAsia"/>
+          <w:lang w:eastAsia="zh-CN"/>
+        </w:rPr>
+      </w:pPr>
+      <w:r>
+        <w:rPr>
+          <w:rFonts w:eastAsia="SimSun" w:hint="eastAsia"/>
+          <w:lang w:eastAsia="zh-CN"/>
+        </w:rPr>
+        <w:t xml:space="preserve">Android </w:t>
+      </w:r>
+      <w:r>
+        <w:rPr>
+          <w:rFonts w:eastAsia="SimSun" w:hint="eastAsia"/>
+          <w:lang w:eastAsia="zh-CN"/>
+        </w:rPr>
+        <w:t>测试观点</w:t>
+      </w:r>
+    </w:p>
+    <w:p>
+      <w:pPr>
+        <w:pStyle w:val="a3"/>
+        <w:numPr>
+          <w:ilvl w:val="0"/>
+          <w:numId w:val="4"/>
+        </w:numPr>
+        <w:ind w:leftChars="0"/>
+        <w:rPr>
+          <w:rFonts w:eastAsia="SimSun" w:hint="eastAsia"/>
+          <w:lang w:eastAsia="zh-CN"/>
+        </w:rPr>
+      </w:pPr>
+      <w:r>
+        <w:rPr>
+          <w:rFonts w:eastAsia="SimSun" w:hint="eastAsia"/>
+          <w:lang w:eastAsia="zh-CN"/>
+        </w:rPr>
+        <w:t>参量</w:t>
+      </w:r>
+    </w:p>
+    <w:p>
+      <w:pPr>
+        <w:pStyle w:val="a3"/>
+        <w:numPr>
+          <w:ilvl w:val="0"/>
+          <w:numId w:val="4"/>
+        </w:numPr>
+        <w:ind w:leftChars="0"/>
+        <w:rPr>
+          <w:rFonts w:eastAsia="SimSun" w:hint="eastAsia"/>
+          <w:lang w:eastAsia="zh-CN"/>
+        </w:rPr>
+      </w:pPr>
+      <w:r>
+        <w:rPr>
+          <w:rFonts w:eastAsia="SimSun" w:hint="eastAsia"/>
+          <w:lang w:eastAsia="zh-CN"/>
+        </w:rPr>
+        <w:t>条件：语言，国别，规格，，，，优先操作，时间（时差，闰年等），有效</w:t>
+      </w:r>
+      <w:r>
+        <w:rPr>
+          <w:rFonts w:eastAsia="SimSun" w:hint="eastAsia"/>
+          <w:lang w:eastAsia="zh-CN"/>
+        </w:rPr>
+        <w:t>/</w:t>
+      </w:r>
+      <w:r>
+        <w:rPr>
+          <w:rFonts w:eastAsia="SimSun" w:hint="eastAsia"/>
+          <w:lang w:eastAsia="zh-CN"/>
+        </w:rPr>
+        <w:t>无效</w:t>
+      </w:r>
+      <w:r>
+        <w:rPr>
+          <w:rFonts w:eastAsia="SimSun" w:hint="eastAsia"/>
+          <w:lang w:eastAsia="zh-CN"/>
+        </w:rPr>
+        <w:t xml:space="preserve"> </w:t>
+      </w:r>
+      <w:r>
+        <w:rPr>
+          <w:rFonts w:eastAsia="SimSun" w:hint="eastAsia"/>
+          <w:lang w:eastAsia="zh-CN"/>
+        </w:rPr>
+        <w:t>，成功</w:t>
+      </w:r>
+      <w:r>
+        <w:rPr>
+          <w:rFonts w:eastAsia="SimSun" w:hint="eastAsia"/>
+          <w:lang w:eastAsia="zh-CN"/>
+        </w:rPr>
+        <w:t>/</w:t>
+      </w:r>
+      <w:r>
+        <w:rPr>
+          <w:rFonts w:eastAsia="SimSun" w:hint="eastAsia"/>
+          <w:lang w:eastAsia="zh-CN"/>
+        </w:rPr>
+        <w:t>失败</w:t>
+      </w:r>
+      <w:r>
+        <w:rPr>
+          <w:rFonts w:eastAsia="SimSun" w:hint="eastAsia"/>
+          <w:lang w:eastAsia="zh-CN"/>
+        </w:rPr>
+        <w:t>，例外：功能式样之外的错误</w:t>
+      </w:r>
+      <w:r>
+        <w:rPr>
+          <w:rFonts w:eastAsia="SimSun" w:hint="eastAsia"/>
+          <w:lang w:eastAsia="zh-CN"/>
+        </w:rPr>
+        <w:t>，组合：动作，条件，状态的组合</w:t>
+      </w:r>
+      <w:r>
+        <w:rPr>
+          <w:rFonts w:eastAsia="SimSun" w:hint="eastAsia"/>
+          <w:lang w:eastAsia="zh-CN"/>
+        </w:rPr>
+        <w:t>。</w:t>
+      </w:r>
+    </w:p>
+    <w:p>
+      <w:pPr>
+        <w:pStyle w:val="a3"/>
+        <w:numPr>
+          <w:ilvl w:val="0"/>
+          <w:numId w:val="4"/>
+        </w:numPr>
+        <w:ind w:leftChars="0"/>
+        <w:rPr>
+          <w:rFonts w:eastAsia="SimSun" w:hint="eastAsia"/>
+          <w:lang w:eastAsia="zh-CN"/>
+        </w:rPr>
+      </w:pPr>
+      <w:r>
+        <w:rPr>
+          <w:rFonts w:eastAsia="SimSun" w:hint="eastAsia"/>
+          <w:lang w:eastAsia="zh-CN"/>
+        </w:rPr>
+        <w:t>操作</w:t>
+      </w:r>
+      <w:r>
+        <w:rPr>
+          <w:rFonts w:eastAsia="SimSun" w:hint="eastAsia"/>
+          <w:lang w:eastAsia="zh-CN"/>
+        </w:rPr>
+        <w:t>：</w:t>
+      </w:r>
+    </w:p>
+    <w:p>
+      <w:pPr>
+        <w:pStyle w:val="a3"/>
+        <w:ind w:leftChars="0" w:left="360"/>
+        <w:rPr>
+          <w:rFonts w:eastAsia="SimSun" w:hint="eastAsia"/>
+          <w:lang w:eastAsia="zh-CN"/>
+        </w:rPr>
+      </w:pPr>
+      <w:r>
+        <w:rPr>
+          <w:rFonts w:eastAsia="SimSun" w:hint="eastAsia"/>
+          <w:lang w:eastAsia="zh-CN"/>
+        </w:rPr>
+        <w:t>状态转换：根据上一次的设置，来进行下个场合。</w:t>
+      </w:r>
+      <w:r>
+        <w:rPr>
+          <w:rFonts w:eastAsia="SimSun" w:hint="eastAsia"/>
+          <w:lang w:eastAsia="zh-CN"/>
+        </w:rPr>
+        <w:t xml:space="preserve"> </w:t>
+      </w:r>
+    </w:p>
+    <w:p>
+      <w:pPr>
+        <w:pStyle w:val="a3"/>
+        <w:ind w:leftChars="0" w:left="360"/>
+        <w:rPr>
+          <w:rFonts w:eastAsia="SimSun" w:hint="eastAsia"/>
+          <w:lang w:eastAsia="zh-CN"/>
+        </w:rPr>
+      </w:pPr>
+      <w:r>
+        <w:rPr>
+          <w:rFonts w:eastAsia="SimSun" w:hint="eastAsia"/>
+          <w:lang w:eastAsia="zh-CN"/>
+        </w:rPr>
+        <w:t>中断：客观原因动作异常，中止，重新开始。</w:t>
+      </w:r>
+    </w:p>
+    <w:p>
+      <w:pPr>
+        <w:pStyle w:val="a3"/>
+        <w:ind w:leftChars="0" w:left="360"/>
+        <w:rPr>
+          <w:rFonts w:eastAsia="SimSun" w:hint="eastAsia"/>
+          <w:lang w:eastAsia="zh-CN"/>
+        </w:rPr>
+      </w:pPr>
+      <w:r>
+        <w:rPr>
+          <w:rFonts w:eastAsia="SimSun" w:hint="eastAsia"/>
+          <w:lang w:eastAsia="zh-CN"/>
+        </w:rPr>
+        <w:t>取消：发生异常后，继续，异常解除后，再次继续操作</w:t>
+      </w:r>
+    </w:p>
+    <w:p>
+      <w:pPr>
+        <w:pStyle w:val="a3"/>
+        <w:ind w:leftChars="0" w:left="360"/>
+        <w:rPr>
+          <w:rFonts w:eastAsia="SimSun" w:hint="eastAsia"/>
+          <w:lang w:eastAsia="zh-CN"/>
+        </w:rPr>
+      </w:pPr>
+      <w:r>
+        <w:rPr>
+          <w:rFonts w:eastAsia="SimSun" w:hint="eastAsia"/>
+          <w:lang w:eastAsia="zh-CN"/>
+        </w:rPr>
+        <w:t>顺序变更：操作顺序改变。</w:t>
+      </w:r>
+    </w:p>
+    <w:p>
+      <w:pPr>
+        <w:pStyle w:val="a3"/>
+        <w:ind w:leftChars="0" w:left="360"/>
+        <w:rPr>
+          <w:rFonts w:eastAsia="SimSun" w:hint="eastAsia"/>
+          <w:lang w:eastAsia="zh-CN"/>
+        </w:rPr>
+      </w:pPr>
+      <w:r>
+        <w:rPr>
+          <w:rFonts w:eastAsia="SimSun" w:hint="eastAsia"/>
+          <w:lang w:eastAsia="zh-CN"/>
+        </w:rPr>
+        <w:t>时间出界：设定一个最小时间</w:t>
+      </w:r>
+    </w:p>
+    <w:p>
+      <w:pPr>
+        <w:ind w:firstLineChars="150" w:firstLine="315"/>
+        <w:rPr>
+          <w:rFonts w:ascii="ＭＳ 明朝" w:eastAsia="SimSun" w:hAnsi="ＭＳ 明朝" w:cs="ＭＳ 明朝" w:hint="eastAsia"/>
+          <w:lang w:eastAsia="zh-CN"/>
+        </w:rPr>
+      </w:pPr>
+      <w:r>
+        <w:rPr>
+          <w:rFonts w:eastAsia="SimSun" w:hint="eastAsia"/>
+          <w:lang w:eastAsia="zh-CN"/>
+        </w:rPr>
+        <w:t>有效无效：</w:t>
+      </w:r>
+      <w:r>
+        <w:rPr>
+          <w:rFonts w:eastAsia="SimSun" w:hint="eastAsia"/>
+          <w:lang w:eastAsia="zh-CN"/>
+        </w:rPr>
+        <w:t>未注册状</w:t>
+      </w:r>
+      <w:r>
+        <w:rPr>
+          <w:rFonts w:ascii="SimSun" w:eastAsia="SimSun" w:hAnsi="SimSun" w:cs="SimSun" w:hint="eastAsia"/>
+          <w:lang w:eastAsia="zh-CN"/>
+        </w:rPr>
+        <w:t>态</w:t>
+      </w:r>
+      <w:r>
+        <w:rPr>
+          <w:rFonts w:ascii="ＭＳ 明朝" w:eastAsia="SimSun" w:hAnsi="ＭＳ 明朝" w:cs="ＭＳ 明朝" w:hint="eastAsia"/>
+          <w:lang w:eastAsia="zh-CN"/>
+        </w:rPr>
+        <w:t>登</w:t>
+      </w:r>
+      <w:r>
+        <w:rPr>
+          <w:rFonts w:ascii="SimSun" w:eastAsia="SimSun" w:hAnsi="SimSun" w:cs="SimSun" w:hint="eastAsia"/>
+          <w:lang w:eastAsia="zh-CN"/>
+        </w:rPr>
+        <w:t>录</w:t>
+      </w:r>
+      <w:r>
+        <w:rPr>
+          <w:rFonts w:ascii="ＭＳ 明朝" w:eastAsia="SimSun" w:hAnsi="ＭＳ 明朝" w:cs="ＭＳ 明朝" w:hint="eastAsia"/>
+          <w:lang w:eastAsia="zh-CN"/>
+        </w:rPr>
+        <w:t>解除操作等</w:t>
+      </w:r>
+    </w:p>
+    <w:p>
+      <w:pPr>
+        <w:ind w:firstLineChars="150" w:firstLine="315"/>
+        <w:rPr>
+          <w:rFonts w:ascii="ＭＳ 明朝" w:eastAsia="SimSun" w:hAnsi="ＭＳ 明朝" w:cs="ＭＳ 明朝" w:hint="eastAsia"/>
+          <w:lang w:eastAsia="zh-CN"/>
+        </w:rPr>
+      </w:pPr>
+      <w:r>
+        <w:rPr>
+          <w:rFonts w:ascii="ＭＳ 明朝" w:eastAsia="SimSun" w:hAnsi="ＭＳ 明朝" w:cs="ＭＳ 明朝" w:hint="eastAsia"/>
+          <w:lang w:eastAsia="zh-CN"/>
+        </w:rPr>
+        <w:t>成功失败：</w:t>
+      </w:r>
+      <w:r>
+        <w:rPr>
+          <w:rFonts w:ascii="ＭＳ 明朝" w:eastAsia="SimSun" w:hAnsi="ＭＳ 明朝" w:cs="ＭＳ 明朝" w:hint="eastAsia"/>
+          <w:lang w:eastAsia="zh-CN"/>
+        </w:rPr>
+        <w:t>机能成功的条件状态，和失败的条件状态</w:t>
+      </w:r>
+    </w:p>
+    <w:p>
+      <w:pPr>
+        <w:ind w:firstLineChars="150" w:firstLine="315"/>
+        <w:rPr>
+          <w:rFonts w:ascii="ＭＳ 明朝" w:eastAsia="SimSun" w:hAnsi="ＭＳ 明朝" w:cs="ＭＳ 明朝" w:hint="eastAsia"/>
+          <w:lang w:eastAsia="zh-CN"/>
+        </w:rPr>
+      </w:pPr>
+      <w:r>
+        <w:rPr>
+          <w:rFonts w:ascii="ＭＳ 明朝" w:eastAsia="SimSun" w:hAnsi="ＭＳ 明朝" w:cs="ＭＳ 明朝" w:hint="eastAsia"/>
+          <w:lang w:eastAsia="zh-CN"/>
+        </w:rPr>
+        <w:t>例外：现实几乎不发生的条件和状态</w:t>
+      </w:r>
+    </w:p>
+    <w:p>
+      <w:pPr>
+        <w:ind w:firstLineChars="150" w:firstLine="315"/>
+        <w:rPr>
+          <w:rFonts w:eastAsia="SimSun" w:hint="eastAsia"/>
+          <w:lang w:eastAsia="zh-CN"/>
+        </w:rPr>
+      </w:pPr>
+      <w:r>
+        <w:rPr>
+          <w:rFonts w:eastAsia="SimSun" w:hint="eastAsia"/>
+          <w:lang w:eastAsia="zh-CN"/>
+        </w:rPr>
+        <w:t>组合：动作，条件，状态的组合</w:t>
+      </w:r>
+    </w:p>
+    <w:p>
+      <w:pPr>
+        <w:pStyle w:val="a3"/>
+        <w:numPr>
+          <w:ilvl w:val="0"/>
+          <w:numId w:val="4"/>
+        </w:numPr>
+        <w:ind w:leftChars="0"/>
+        <w:rPr>
+          <w:rFonts w:eastAsia="SimSun" w:hint="eastAsia"/>
+          <w:lang w:eastAsia="zh-CN"/>
+        </w:rPr>
+      </w:pPr>
+      <w:r>
+        <w:rPr>
+          <w:rFonts w:eastAsia="SimSun" w:hint="eastAsia"/>
+          <w:lang w:eastAsia="zh-CN"/>
+        </w:rPr>
+        <w:t>多功能：</w:t>
+      </w:r>
+    </w:p>
+    <w:p>
+      <w:pPr>
+        <w:pStyle w:val="a3"/>
+        <w:ind w:leftChars="0" w:left="360"/>
+        <w:rPr>
+          <w:rFonts w:eastAsia="SimSun" w:hint="eastAsia"/>
+          <w:lang w:eastAsia="zh-CN"/>
+        </w:rPr>
+      </w:pPr>
+      <w:r>
+        <w:rPr>
+          <w:rFonts w:eastAsia="SimSun" w:hint="eastAsia"/>
+          <w:lang w:eastAsia="zh-CN"/>
+        </w:rPr>
+        <w:t>同时：再做一个操作的时候，进行另</w:t>
+      </w:r>
+      <w:r>
+        <w:rPr>
+          <w:rFonts w:eastAsia="SimSun" w:hint="eastAsia"/>
+          <w:lang w:eastAsia="zh-CN"/>
+        </w:rPr>
+        <w:t>一个操作</w:t>
+      </w:r>
+      <w:r>
+        <w:rPr>
+          <w:rFonts w:eastAsia="SimSun" w:hint="eastAsia"/>
+          <w:lang w:eastAsia="zh-CN"/>
+        </w:rPr>
+        <w:t>。</w:t>
+      </w:r>
+    </w:p>
+    <w:p>
+      <w:pPr>
+        <w:pStyle w:val="a3"/>
+        <w:ind w:leftChars="0" w:left="360"/>
+        <w:rPr>
+          <w:rFonts w:eastAsia="SimSun" w:hint="eastAsia"/>
+          <w:lang w:eastAsia="zh-CN"/>
+        </w:rPr>
+      </w:pPr>
+      <w:r>
+        <w:rPr>
+          <w:rFonts w:eastAsia="SimSun" w:hint="eastAsia"/>
+          <w:lang w:eastAsia="zh-CN"/>
+        </w:rPr>
+        <w:t>过度：在一个操作中，进行</w:t>
+      </w:r>
+      <w:r>
+        <w:rPr>
+          <w:rFonts w:eastAsia="SimSun" w:hint="eastAsia"/>
+          <w:lang w:eastAsia="zh-CN"/>
+        </w:rPr>
+        <w:t>下</w:t>
+      </w:r>
+      <w:r>
+        <w:rPr>
+          <w:rFonts w:eastAsia="SimSun" w:hint="eastAsia"/>
+          <w:lang w:eastAsia="zh-CN"/>
+        </w:rPr>
+        <w:t>一个操作</w:t>
+      </w:r>
+      <w:r>
+        <w:rPr>
+          <w:rFonts w:eastAsia="SimSun" w:hint="eastAsia"/>
+          <w:lang w:eastAsia="zh-CN"/>
+        </w:rPr>
+        <w:t>。</w:t>
+      </w:r>
+      <w:r>
+        <w:rPr>
+          <w:rFonts w:eastAsia="SimSun" w:hint="eastAsia"/>
+          <w:lang w:eastAsia="zh-CN"/>
+        </w:rPr>
+        <w:t xml:space="preserve"> </w:t>
+      </w:r>
+    </w:p>
+    <w:p>
+      <w:pPr>
+        <w:pStyle w:val="a3"/>
+        <w:ind w:leftChars="0" w:left="360"/>
+        <w:rPr>
+          <w:rFonts w:eastAsia="SimSun" w:hint="eastAsia"/>
+          <w:lang w:eastAsia="zh-CN"/>
+        </w:rPr>
+      </w:pPr>
+      <w:r>
+        <w:rPr>
+          <w:rFonts w:eastAsia="SimSun" w:hint="eastAsia"/>
+          <w:lang w:eastAsia="zh-CN"/>
+        </w:rPr>
+        <w:t>处理切换：在进行一个操作的时候，切换到另一个操作，再切换回来</w:t>
+      </w:r>
+    </w:p>
+    <w:p>
+      <w:pPr>
+        <w:pStyle w:val="a3"/>
+        <w:ind w:leftChars="0" w:left="360"/>
+        <w:rPr>
+          <w:rFonts w:eastAsia="SimSun" w:hint="eastAsia"/>
+          <w:lang w:eastAsia="zh-CN"/>
+        </w:rPr>
+      </w:pPr>
+      <w:r>
+        <w:rPr>
+          <w:rFonts w:eastAsia="SimSun" w:hint="eastAsia"/>
+          <w:lang w:eastAsia="zh-CN"/>
+        </w:rPr>
+        <w:t>中断：处理一个操作的时候，另一个操作挤进来。</w:t>
+      </w:r>
+      <w:r>
+        <w:rPr>
+          <w:rFonts w:eastAsia="SimSun" w:hint="eastAsia"/>
+          <w:lang w:eastAsia="zh-CN"/>
+        </w:rPr>
+        <w:t>中断测试</w:t>
+      </w:r>
+    </w:p>
+    <w:p>
+      <w:pPr>
+        <w:pStyle w:val="a3"/>
+        <w:ind w:leftChars="0" w:left="360"/>
+        <w:rPr>
+          <w:rFonts w:eastAsia="SimSun" w:hint="eastAsia"/>
+          <w:lang w:eastAsia="zh-CN"/>
+        </w:rPr>
+      </w:pPr>
+      <w:r>
+        <w:rPr>
+          <w:rFonts w:eastAsia="SimSun" w:hint="eastAsia"/>
+          <w:lang w:eastAsia="zh-CN"/>
+        </w:rPr>
+        <w:t>合作：有一个功能让另一个功能</w:t>
+      </w:r>
+      <w:r>
+        <w:rPr>
+          <w:rFonts w:eastAsia="SimSun" w:hint="eastAsia"/>
+          <w:lang w:eastAsia="zh-CN"/>
+        </w:rPr>
+        <w:t>产生影响的动作</w:t>
+      </w:r>
+      <w:r>
+        <w:rPr>
+          <w:rFonts w:eastAsia="SimSun" w:hint="eastAsia"/>
+          <w:lang w:eastAsia="zh-CN"/>
+        </w:rPr>
+        <w:t>。</w:t>
+      </w:r>
+      <w:r>
+        <w:rPr>
+          <w:rFonts w:eastAsia="SimSun" w:hint="eastAsia"/>
+          <w:lang w:eastAsia="zh-CN"/>
+        </w:rPr>
+        <w:t>。</w:t>
+      </w:r>
+    </w:p>
+    <w:p>
+      <w:pPr>
+        <w:pStyle w:val="a3"/>
+        <w:ind w:leftChars="0" w:left="360"/>
+        <w:rPr>
+          <w:rFonts w:eastAsia="SimSun" w:hint="eastAsia"/>
+          <w:lang w:eastAsia="zh-CN"/>
+        </w:rPr>
+      </w:pPr>
+      <w:r>
+        <w:rPr>
+          <w:rFonts w:eastAsia="SimSun" w:hint="eastAsia"/>
+          <w:lang w:eastAsia="zh-CN"/>
+        </w:rPr>
+        <w:t>组合：多个功能让另外的功能产生影响的操作</w:t>
+      </w:r>
+    </w:p>
+    <w:p>
+      <w:pPr>
+        <w:pStyle w:val="a3"/>
+        <w:ind w:leftChars="0" w:left="360"/>
+        <w:rPr>
+          <w:rFonts w:eastAsia="SimSun" w:hint="eastAsia"/>
+          <w:lang w:eastAsia="zh-CN"/>
+        </w:rPr>
+      </w:pPr>
+      <w:r>
+        <w:rPr>
+          <w:rFonts w:eastAsia="SimSun" w:hint="eastAsia"/>
+          <w:lang w:eastAsia="zh-CN"/>
+        </w:rPr>
+        <w:t>相互作用：确定应用程序的数据兼容</w:t>
+      </w:r>
+    </w:p>
+    <w:p>
+      <w:pPr>
+        <w:pStyle w:val="a3"/>
+        <w:numPr>
+          <w:ilvl w:val="0"/>
+          <w:numId w:val="4"/>
+        </w:numPr>
+        <w:ind w:leftChars="0"/>
+        <w:rPr>
+          <w:rFonts w:eastAsia="SimSun" w:hint="eastAsia"/>
+          <w:lang w:eastAsia="zh-CN"/>
+        </w:rPr>
+      </w:pPr>
+      <w:r>
+        <w:rPr>
+          <w:rFonts w:eastAsia="SimSun" w:hint="eastAsia"/>
+          <w:lang w:eastAsia="zh-CN"/>
+        </w:rPr>
+        <w:t>资源：</w:t>
+      </w:r>
+    </w:p>
+    <w:p>
+      <w:pPr>
+        <w:pStyle w:val="a3"/>
+        <w:ind w:leftChars="0" w:left="360"/>
+        <w:rPr>
+          <w:rFonts w:eastAsia="SimSun" w:hint="eastAsia"/>
+          <w:lang w:eastAsia="zh-CN"/>
+        </w:rPr>
+      </w:pPr>
+      <w:r>
+        <w:rPr>
+          <w:rFonts w:eastAsia="SimSun" w:hint="eastAsia"/>
+          <w:lang w:eastAsia="zh-CN"/>
+        </w:rPr>
+        <w:t xml:space="preserve">   </w:t>
+      </w:r>
+      <w:r>
+        <w:rPr>
+          <w:rFonts w:eastAsia="SimSun" w:hint="eastAsia"/>
+          <w:lang w:eastAsia="zh-CN"/>
+        </w:rPr>
+        <w:t>同时：使用一个资源，在使用另一个资源操作</w:t>
+      </w:r>
+    </w:p>
+    <w:p>
+      <w:pPr>
+        <w:pStyle w:val="a3"/>
+        <w:ind w:leftChars="0" w:left="360"/>
+        <w:rPr>
+          <w:rFonts w:eastAsia="SimSun" w:hint="eastAsia"/>
+          <w:lang w:eastAsia="zh-CN"/>
+        </w:rPr>
+      </w:pPr>
+      <w:r>
+        <w:rPr>
+          <w:rFonts w:eastAsia="SimSun" w:hint="eastAsia"/>
+          <w:lang w:eastAsia="zh-CN"/>
+        </w:rPr>
+        <w:t xml:space="preserve">   </w:t>
+      </w:r>
+      <w:r>
+        <w:rPr>
+          <w:rFonts w:eastAsia="SimSun" w:hint="eastAsia"/>
+          <w:lang w:eastAsia="zh-CN"/>
+        </w:rPr>
+        <w:t>竞争：多台机器同时使用一个资源</w:t>
+      </w:r>
+    </w:p>
+    <w:p>
+      <w:pPr>
+        <w:pStyle w:val="a3"/>
+        <w:numPr>
+          <w:ilvl w:val="0"/>
+          <w:numId w:val="4"/>
+        </w:numPr>
+        <w:ind w:leftChars="0"/>
+        <w:rPr>
+          <w:rFonts w:eastAsia="SimSun" w:hint="eastAsia"/>
+          <w:lang w:eastAsia="zh-CN"/>
+        </w:rPr>
+      </w:pPr>
+      <w:r>
+        <w:rPr>
+          <w:rFonts w:eastAsia="SimSun" w:hint="eastAsia"/>
+          <w:lang w:eastAsia="zh-CN"/>
+        </w:rPr>
+        <w:t>安全性</w:t>
+      </w:r>
+      <w:r>
+        <w:rPr>
+          <w:rFonts w:eastAsia="SimSun" w:hint="eastAsia"/>
+          <w:lang w:eastAsia="zh-CN"/>
+        </w:rPr>
+        <w:t>：是否有危险性</w:t>
+      </w:r>
+      <w:r>
+        <w:rPr>
+          <w:rFonts w:eastAsia="SimSun" w:hint="eastAsia"/>
+          <w:lang w:eastAsia="zh-CN"/>
+        </w:rPr>
+        <w:t xml:space="preserve"> </w:t>
+      </w:r>
+    </w:p>
+    <w:p>
+      <w:pPr>
+        <w:pStyle w:val="a3"/>
+        <w:numPr>
+          <w:ilvl w:val="0"/>
+          <w:numId w:val="4"/>
+        </w:numPr>
+        <w:ind w:leftChars="0"/>
+        <w:rPr>
+          <w:rFonts w:eastAsia="SimSun" w:hint="eastAsia"/>
+          <w:lang w:eastAsia="zh-CN"/>
+        </w:rPr>
+      </w:pPr>
+      <w:r>
+        <w:rPr>
+          <w:rFonts w:eastAsia="SimSun" w:hint="eastAsia"/>
+          <w:lang w:eastAsia="zh-CN"/>
+        </w:rPr>
+        <w:t>性能</w:t>
+      </w:r>
+      <w:r>
+        <w:rPr>
+          <w:rFonts w:eastAsia="SimSun" w:hint="eastAsia"/>
+          <w:lang w:eastAsia="zh-CN"/>
+        </w:rPr>
+        <w:t>：是否符合规格</w:t>
+      </w:r>
+    </w:p>
+    <w:p>
+      <w:pPr>
+        <w:pStyle w:val="a3"/>
+        <w:numPr>
+          <w:ilvl w:val="0"/>
+          <w:numId w:val="4"/>
+        </w:numPr>
+        <w:ind w:leftChars="0"/>
+        <w:rPr>
+          <w:rFonts w:eastAsia="SimSun" w:hint="eastAsia"/>
+          <w:lang w:eastAsia="zh-CN"/>
+        </w:rPr>
+      </w:pPr>
+      <w:r>
+        <w:rPr>
+          <w:rFonts w:eastAsia="SimSun" w:hint="eastAsia"/>
+          <w:lang w:eastAsia="zh-CN"/>
+        </w:rPr>
+        <w:t>障碍</w:t>
+      </w:r>
+      <w:r>
+        <w:rPr>
+          <w:rFonts w:eastAsia="SimSun" w:hint="eastAsia"/>
+          <w:lang w:eastAsia="zh-CN"/>
+        </w:rPr>
+        <w:t>：系统故障</w:t>
+      </w:r>
+    </w:p>
+    <w:p>
+      <w:pPr>
+        <w:pStyle w:val="a3"/>
+        <w:numPr>
+          <w:ilvl w:val="0"/>
+          <w:numId w:val="4"/>
+        </w:numPr>
+        <w:ind w:leftChars="0"/>
+        <w:rPr>
+          <w:rFonts w:eastAsia="SimSun" w:hint="eastAsia"/>
+          <w:lang w:eastAsia="zh-CN"/>
+        </w:rPr>
+      </w:pPr>
+      <w:r>
+        <w:rPr>
+          <w:rFonts w:eastAsia="SimSun" w:hint="eastAsia"/>
+          <w:lang w:eastAsia="zh-CN"/>
+        </w:rPr>
+        <w:t>负荷</w:t>
+      </w:r>
+      <w:r>
+        <w:rPr>
+          <w:rFonts w:eastAsia="SimSun" w:hint="eastAsia"/>
+          <w:lang w:eastAsia="zh-CN"/>
+        </w:rPr>
+        <w:t>：</w:t>
+      </w:r>
+    </w:p>
+    <w:p>
+      <w:pPr>
+        <w:pStyle w:val="a3"/>
+        <w:numPr>
+          <w:ilvl w:val="0"/>
+          <w:numId w:val="4"/>
+        </w:numPr>
+        <w:ind w:leftChars="0"/>
+        <w:rPr>
+          <w:rFonts w:eastAsia="SimSun" w:hint="eastAsia"/>
+          <w:lang w:eastAsia="zh-CN"/>
+        </w:rPr>
+      </w:pPr>
+      <w:r>
+        <w:rPr>
+          <w:rFonts w:eastAsia="SimSun" w:hint="eastAsia"/>
+          <w:lang w:eastAsia="zh-CN"/>
+        </w:rPr>
+        <w:t>构成</w:t>
+      </w:r>
+      <w:r>
+        <w:rPr>
+          <w:rFonts w:eastAsia="SimSun" w:hint="eastAsia"/>
+          <w:lang w:eastAsia="zh-CN"/>
+        </w:rPr>
+        <w:t>：硬件，软件结构</w:t>
+      </w:r>
+    </w:p>
+    <w:p>
+      <w:pPr>
+        <w:pStyle w:val="a3"/>
+        <w:numPr>
+          <w:ilvl w:val="0"/>
+          <w:numId w:val="4"/>
+        </w:numPr>
+        <w:ind w:leftChars="0"/>
+        <w:rPr>
+          <w:rFonts w:eastAsia="SimSun" w:hint="eastAsia"/>
+          <w:lang w:eastAsia="zh-CN"/>
+        </w:rPr>
+      </w:pPr>
+      <w:r>
+        <w:rPr>
+          <w:rFonts w:eastAsia="SimSun" w:hint="eastAsia"/>
+          <w:lang w:eastAsia="zh-CN"/>
+        </w:rPr>
+        <w:t>环境</w:t>
+      </w:r>
+      <w:r>
+        <w:rPr>
+          <w:rFonts w:eastAsia="SimSun" w:hint="eastAsia"/>
+          <w:lang w:eastAsia="zh-CN"/>
+        </w:rPr>
+        <w:t>：外部环境</w:t>
+      </w:r>
+    </w:p>
+    <w:p>
+      <w:pPr>
+        <w:pStyle w:val="a3"/>
+        <w:numPr>
+          <w:ilvl w:val="0"/>
+          <w:numId w:val="4"/>
+        </w:numPr>
+        <w:ind w:leftChars="0"/>
+        <w:rPr>
+          <w:rFonts w:eastAsia="SimSun" w:hint="eastAsia"/>
+          <w:lang w:eastAsia="zh-CN"/>
+        </w:rPr>
+      </w:pPr>
+      <w:r>
+        <w:rPr>
+          <w:rFonts w:eastAsia="SimSun" w:hint="eastAsia"/>
+          <w:lang w:eastAsia="zh-CN"/>
+        </w:rPr>
+        <w:t>保守</w:t>
+      </w:r>
+      <w:r>
+        <w:rPr>
+          <w:rFonts w:eastAsia="SimSun" w:hint="eastAsia"/>
+          <w:lang w:eastAsia="zh-CN"/>
+        </w:rPr>
+        <w:t>：基本功能的确定</w:t>
+      </w:r>
+    </w:p>
+    <w:p>
+      <w:pPr>
+        <w:pStyle w:val="a3"/>
+        <w:numPr>
+          <w:ilvl w:val="0"/>
+          <w:numId w:val="4"/>
+        </w:numPr>
+        <w:ind w:leftChars="0"/>
+        <w:rPr>
+          <w:rFonts w:eastAsia="SimSun" w:hint="eastAsia"/>
+          <w:lang w:eastAsia="zh-CN"/>
+        </w:rPr>
+      </w:pPr>
+      <w:r>
+        <w:rPr>
+          <w:rFonts w:eastAsia="SimSun" w:hint="eastAsia"/>
+          <w:lang w:eastAsia="zh-CN"/>
+        </w:rPr>
+        <w:t>可用性：</w:t>
+      </w:r>
+      <w:r>
+        <w:rPr>
+          <w:rFonts w:eastAsia="SimSun" w:hint="eastAsia"/>
+          <w:lang w:eastAsia="zh-CN"/>
+        </w:rPr>
+        <w:t>效率</w:t>
+      </w:r>
       <w:bookmarkStart w:id="0" w:name="_GoBack"/>
       <w:bookmarkEnd w:id="0"/>
-    </w:p>
-    <w:p>
-      <w:pPr>
-        <w:jc w:val="center"/>
-        <w:rPr>
-          <w:rFonts w:eastAsia="SimSun" w:hint="eastAsia"/>
-          <w:lang w:eastAsia="zh-CN"/>
-        </w:rPr>
-      </w:pPr>
-    </w:p>
-    <w:p>
-      <w:pPr>
-        <w:jc w:val="center"/>
-        <w:rPr>
-          <w:rFonts w:eastAsia="SimSun"/>
-          <w:lang w:eastAsia="zh-CN"/>
-        </w:rPr>
-      </w:pPr>
+      <w:r>
+        <w:rPr>
+          <w:rFonts w:eastAsia="SimSun" w:hint="eastAsia"/>
+          <w:lang w:eastAsia="zh-CN"/>
+        </w:rPr>
+        <w:t>，认知，一贯性</w:t>
+      </w:r>
+      <w:r>
+        <w:rPr>
+          <w:rFonts w:eastAsia="SimSun" w:hint="eastAsia"/>
+          <w:lang w:eastAsia="zh-CN"/>
+        </w:rPr>
+        <w:t>，</w:t>
+      </w:r>
     </w:p>
     <w:sectPr>
       <w:pgSz w:w="11906" w:h="16838"/>
@@ -2997,6 +3863,95 @@
       </w:pPr>
     </w:lvl>
   </w:abstractNum>
+  <w:abstractNum w:abstractNumId="3">
+    <w:nsid w:val="7CE47D5D"/>
+    <w:multiLevelType w:val="hybridMultilevel"/>
+    <w:tmpl w:val="7778A2C6"/>
+    <w:lvl w:ilvl="0" w:tplc="C7B060F2">
+      <w:start w:val="1"/>
+      <w:numFmt w:val="decimal"/>
+      <w:lvlText w:val="%1."/>
+      <w:lvlJc w:val="left"/>
+      <w:pPr>
+        <w:ind w:left="360" w:hanging="360"/>
+      </w:pPr>
+      <w:rPr>
+        <w:rFonts w:hint="default"/>
+      </w:rPr>
+    </w:lvl>
+    <w:lvl w:ilvl="1" w:tplc="04090017" w:tentative="1">
+      <w:start w:val="1"/>
+      <w:numFmt w:val="aiueoFullWidth"/>
+      <w:lvlText w:val="(%2)"/>
+      <w:lvlJc w:val="left"/>
+      <w:pPr>
+        <w:ind w:left="840" w:hanging="420"/>
+      </w:pPr>
+    </w:lvl>
+    <w:lvl w:ilvl="2" w:tplc="04090011" w:tentative="1">
+      <w:start w:val="1"/>
+      <w:numFmt w:val="decimalEnclosedCircle"/>
+      <w:lvlText w:val="%3"/>
+      <w:lvlJc w:val="left"/>
+      <w:pPr>
+        <w:ind w:left="1260" w:hanging="420"/>
+      </w:pPr>
+    </w:lvl>
+    <w:lvl w:ilvl="3" w:tplc="0409000F" w:tentative="1">
+      <w:start w:val="1"/>
+      <w:numFmt w:val="decimal"/>
+      <w:lvlText w:val="%4."/>
+      <w:lvlJc w:val="left"/>
+      <w:pPr>
+        <w:ind w:left="1680" w:hanging="420"/>
+      </w:pPr>
+    </w:lvl>
+    <w:lvl w:ilvl="4" w:tplc="04090017" w:tentative="1">
+      <w:start w:val="1"/>
+      <w:numFmt w:val="aiueoFullWidth"/>
+      <w:lvlText w:val="(%5)"/>
+      <w:lvlJc w:val="left"/>
+      <w:pPr>
+        <w:ind w:left="2100" w:hanging="420"/>
+      </w:pPr>
+    </w:lvl>
+    <w:lvl w:ilvl="5" w:tplc="04090011" w:tentative="1">
+      <w:start w:val="1"/>
+      <w:numFmt w:val="decimalEnclosedCircle"/>
+      <w:lvlText w:val="%6"/>
+      <w:lvlJc w:val="left"/>
+      <w:pPr>
+        <w:ind w:left="2520" w:hanging="420"/>
+      </w:pPr>
+    </w:lvl>
+    <w:lvl w:ilvl="6" w:tplc="0409000F" w:tentative="1">
+      <w:start w:val="1"/>
+      <w:numFmt w:val="decimal"/>
+      <w:lvlText w:val="%7."/>
+      <w:lvlJc w:val="left"/>
+      <w:pPr>
+        <w:ind w:left="2940" w:hanging="420"/>
+      </w:pPr>
+    </w:lvl>
+    <w:lvl w:ilvl="7" w:tplc="04090017" w:tentative="1">
+      <w:start w:val="1"/>
+      <w:numFmt w:val="aiueoFullWidth"/>
+      <w:lvlText w:val="(%8)"/>
+      <w:lvlJc w:val="left"/>
+      <w:pPr>
+        <w:ind w:left="3360" w:hanging="420"/>
+      </w:pPr>
+    </w:lvl>
+    <w:lvl w:ilvl="8" w:tplc="04090011" w:tentative="1">
+      <w:start w:val="1"/>
+      <w:numFmt w:val="decimalEnclosedCircle"/>
+      <w:lvlText w:val="%9"/>
+      <w:lvlJc w:val="left"/>
+      <w:pPr>
+        <w:ind w:left="3780" w:hanging="420"/>
+      </w:pPr>
+    </w:lvl>
+  </w:abstractNum>
   <w:num w:numId="1">
     <w:abstractNumId w:val="0"/>
   </w:num>
@@ -3005,6 +3960,9 @@
   </w:num>
   <w:num w:numId="3">
     <w:abstractNumId w:val="2"/>
+  </w:num>
+  <w:num w:numId="4">
+    <w:abstractNumId w:val="3"/>
   </w:num>
 </w:numbering>
 </file>

</xml_diff>